<commit_message>
terminei os exercívios de java, GLORIA A DEUS
</commit_message>
<xml_diff>
--- a/LAB01 - Procedural/ex03/lista05_Vetores.docx
+++ b/LAB01 - Procedural/ex03/lista05_Vetores.docx
@@ -1,8 +1,11 @@
 
 <file path=word/document.xml><?xml version="1.0" encoding="utf-8"?>
-<w:document xmlns:wpc="http://schemas.microsoft.com/office/word/2010/wordprocessingCanvas" xmlns:cx="http://schemas.microsoft.com/office/drawing/2014/chartex" xmlns:cx1="http://schemas.microsoft.com/office/drawing/2015/9/8/chartex" xmlns:cx2="http://schemas.microsoft.com/office/drawing/2015/10/21/chartex" xmlns:cx3="http://schemas.microsoft.com/office/drawing/2016/5/9/chartex" xmlns:cx4="http://schemas.microsoft.com/office/drawing/2016/5/10/chartex" xmlns:cx5="http://schemas.microsoft.com/office/drawing/2016/5/11/chartex" xmlns:cx6="http://schemas.microsoft.com/office/drawing/2016/5/12/chartex" xmlns:cx7="http://schemas.microsoft.com/office/drawing/2016/5/13/chartex" xmlns:cx8="http://schemas.microsoft.com/office/drawing/2016/5/14/chartex" xmlns:mc="http://schemas.openxmlformats.org/markup-compatibility/2006" xmlns:aink="http://schemas.microsoft.com/office/drawing/2016/ink" xmlns:am3d="http://schemas.microsoft.com/office/drawing/2017/model3d" xmlns:o="urn:schemas-microsoft-com:office:office" xmlns:r="http://schemas.openxmlformats.org/officeDocument/2006/relationships" xmlns:m="http://schemas.openxmlformats.org/officeDocument/2006/math" xmlns:v="urn:schemas-microsoft-com:vml" xmlns:wp14="http://schemas.microsoft.com/office/word/2010/wordprocessingDrawing" xmlns:wp="http://schemas.openxmlformats.org/drawingml/2006/wordprocessingDrawing" xmlns:w10="urn:schemas-microsoft-com:office:word" xmlns:w="http://schemas.openxmlformats.org/wordprocessingml/2006/main" xmlns:w14="http://schemas.microsoft.com/office/word/2010/wordml" xmlns:w15="http://schemas.microsoft.com/office/word/2012/wordml" xmlns:w16cex="http://schemas.microsoft.com/office/word/2018/wordml/cex" xmlns:w16cid="http://schemas.microsoft.com/office/word/2016/wordml/cid" xmlns:w16="http://schemas.microsoft.com/office/word/2018/wordml" xmlns:w16se="http://schemas.microsoft.com/office/word/2015/wordml/symex" xmlns:wpg="http://schemas.microsoft.com/office/word/2010/wordprocessingGroup" xmlns:wpi="http://schemas.microsoft.com/office/word/2010/wordprocessingInk" xmlns:wne="http://schemas.microsoft.com/office/word/2006/wordml" xmlns:wps="http://schemas.microsoft.com/office/word/2010/wordprocessingShape" mc:Ignorable="w14 w15 w16se w16cid w16 w16cex wp14">
+<w:document xmlns:wpc="http://schemas.microsoft.com/office/word/2010/wordprocessingCanvas" xmlns:cx="http://schemas.microsoft.com/office/drawing/2014/chartex" xmlns:cx1="http://schemas.microsoft.com/office/drawing/2015/9/8/chartex" xmlns:cx2="http://schemas.microsoft.com/office/drawing/2015/10/21/chartex" xmlns:cx3="http://schemas.microsoft.com/office/drawing/2016/5/9/chartex" xmlns:cx4="http://schemas.microsoft.com/office/drawing/2016/5/10/chartex" xmlns:cx5="http://schemas.microsoft.com/office/drawing/2016/5/11/chartex" xmlns:cx6="http://schemas.microsoft.com/office/drawing/2016/5/12/chartex" xmlns:cx7="http://schemas.microsoft.com/office/drawing/2016/5/13/chartex" xmlns:cx8="http://schemas.microsoft.com/office/drawing/2016/5/14/chartex" xmlns:mc="http://schemas.openxmlformats.org/markup-compatibility/2006" xmlns:aink="http://schemas.microsoft.com/office/drawing/2016/ink" xmlns:am3d="http://schemas.microsoft.com/office/drawing/2017/model3d" xmlns:o="urn:schemas-microsoft-com:office:office" xmlns:oel="http://schemas.microsoft.com/office/2019/extlst" xmlns:r="http://schemas.openxmlformats.org/officeDocument/2006/relationships" xmlns:m="http://schemas.openxmlformats.org/officeDocument/2006/math" xmlns:v="urn:schemas-microsoft-com:vml" xmlns:wp14="http://schemas.microsoft.com/office/word/2010/wordprocessingDrawing" xmlns:wp="http://schemas.openxmlformats.org/drawingml/2006/wordprocessingDrawing" xmlns:w10="urn:schemas-microsoft-com:office:word" xmlns:w="http://schemas.openxmlformats.org/wordprocessingml/2006/main" xmlns:w14="http://schemas.microsoft.com/office/word/2010/wordml" xmlns:w15="http://schemas.microsoft.com/office/word/2012/wordml" xmlns:w16cex="http://schemas.microsoft.com/office/word/2018/wordml/cex" xmlns:w16cid="http://schemas.microsoft.com/office/word/2016/wordml/cid" xmlns:w16="http://schemas.microsoft.com/office/word/2018/wordml" xmlns:w16sdtdh="http://schemas.microsoft.com/office/word/2020/wordml/sdtdatahash" xmlns:w16se="http://schemas.microsoft.com/office/word/2015/wordml/symex" xmlns:wpg="http://schemas.microsoft.com/office/word/2010/wordprocessingGroup" xmlns:wpi="http://schemas.microsoft.com/office/word/2010/wordprocessingInk" xmlns:wne="http://schemas.microsoft.com/office/word/2006/wordml" xmlns:wps="http://schemas.microsoft.com/office/word/2010/wordprocessingShape" mc:Ignorable="w14 w15 w16se w16cid w16 w16cex w16sdtdh wp14">
   <w:body>
     <w:p>
+      <w:pPr>
+        <w:ind w:left="-720" w:right="-1701" w:firstLine="720"/>
+      </w:pPr>
       <w:r>
         <w:t xml:space="preserve">Lista de </w:t>
       </w:r>
@@ -51,6 +54,7 @@
     <w:p>
       <w:pPr>
         <w:pStyle w:val="PargrafodaLista"/>
+        <w:ind w:left="0" w:firstLine="720"/>
       </w:pPr>
       <w:r>
         <w:t xml:space="preserve"> </w:t>
@@ -706,32 +710,32 @@
               <w:rPr>
                 <w:sz w:val="20"/>
               </w:rPr>
+              <w:t>Erro: Valor inválido</w:t>
+            </w:r>
+          </w:p>
+          <w:p>
+            <w:pPr>
+              <w:pStyle w:val="PargrafodaLista"/>
+              <w:ind w:left="0"/>
+              <w:rPr>
+                <w:sz w:val="20"/>
+              </w:rPr>
+            </w:pPr>
+          </w:p>
+          <w:p>
+            <w:pPr>
+              <w:pStyle w:val="PargrafodaLista"/>
+              <w:ind w:left="0"/>
+              <w:rPr>
+                <w:b/>
+                <w:sz w:val="20"/>
+              </w:rPr>
+            </w:pPr>
+            <w:r>
+              <w:rPr>
+                <w:sz w:val="20"/>
+              </w:rPr>
               <w:lastRenderedPageBreak/>
-              <w:t>Erro: Valor inválido</w:t>
-            </w:r>
-          </w:p>
-          <w:p>
-            <w:pPr>
-              <w:pStyle w:val="PargrafodaLista"/>
-              <w:ind w:left="0"/>
-              <w:rPr>
-                <w:sz w:val="20"/>
-              </w:rPr>
-            </w:pPr>
-          </w:p>
-          <w:p>
-            <w:pPr>
-              <w:pStyle w:val="PargrafodaLista"/>
-              <w:ind w:left="0"/>
-              <w:rPr>
-                <w:b/>
-                <w:sz w:val="20"/>
-              </w:rPr>
-            </w:pPr>
-            <w:r>
-              <w:rPr>
-                <w:sz w:val="20"/>
-              </w:rPr>
               <w:t xml:space="preserve">Entre com o número 5: </w:t>
             </w:r>
             <w:r>
@@ -1320,7 +1324,6 @@
               </w:rPr>
             </w:pPr>
             <w:r>
-              <w:lastRenderedPageBreak/>
               <w:t xml:space="preserve">Entre com a nota do aluno 3: </w:t>
             </w:r>
             <w:r>
@@ -1805,78 +1808,78 @@
           </w:tcPr>
           <w:p>
             <w:r>
+              <w:t>&lt;&lt; Média de n alunos. Máximo 100 alunos &gt;&gt;</w:t>
+            </w:r>
+          </w:p>
+          <w:p>
+            <w:r>
+              <w:t xml:space="preserve">Entre com o número de alunos: </w:t>
+            </w:r>
+            <w:r>
+              <w:rPr>
+                <w:b/>
+              </w:rPr>
+              <w:t>4</w:t>
+            </w:r>
+          </w:p>
+          <w:p>
+            <w:r>
+              <w:t xml:space="preserve">Digite a nota do aluno 1: </w:t>
+            </w:r>
+            <w:r>
+              <w:rPr>
+                <w:b/>
+              </w:rPr>
+              <w:t>6</w:t>
+            </w:r>
+          </w:p>
+          <w:p>
+            <w:r>
+              <w:t xml:space="preserve">Digite a nota do aluno 2: </w:t>
+            </w:r>
+            <w:r>
+              <w:rPr>
+                <w:b/>
+              </w:rPr>
+              <w:t>7</w:t>
+            </w:r>
+          </w:p>
+          <w:p>
+            <w:r>
+              <w:t xml:space="preserve">Digite a nota do aluno 3: </w:t>
+            </w:r>
+            <w:r>
+              <w:rPr>
+                <w:b/>
+              </w:rPr>
+              <w:t>5</w:t>
+            </w:r>
+          </w:p>
+          <w:p>
+            <w:pPr>
+              <w:rPr>
+                <w:b/>
+              </w:rPr>
+            </w:pPr>
+            <w:r>
+              <w:t xml:space="preserve">Digite a nota do aluno 4: </w:t>
+            </w:r>
+            <w:r>
+              <w:rPr>
+                <w:b/>
+              </w:rPr>
+              <w:t>4</w:t>
+            </w:r>
+          </w:p>
+          <w:p/>
+          <w:p>
+            <w:r>
+              <w:t>Relatório de Notas</w:t>
+            </w:r>
+          </w:p>
+          <w:p>
+            <w:r>
               <w:lastRenderedPageBreak/>
-              <w:t>&lt;&lt; Média de n alunos. Máximo 100 alunos &gt;&gt;</w:t>
-            </w:r>
-          </w:p>
-          <w:p>
-            <w:r>
-              <w:t xml:space="preserve">Entre com o número de alunos: </w:t>
-            </w:r>
-            <w:r>
-              <w:rPr>
-                <w:b/>
-              </w:rPr>
-              <w:t>4</w:t>
-            </w:r>
-          </w:p>
-          <w:p>
-            <w:r>
-              <w:t xml:space="preserve">Digite a nota do aluno 1: </w:t>
-            </w:r>
-            <w:r>
-              <w:rPr>
-                <w:b/>
-              </w:rPr>
-              <w:t>6</w:t>
-            </w:r>
-          </w:p>
-          <w:p>
-            <w:r>
-              <w:t xml:space="preserve">Digite a nota do aluno 2: </w:t>
-            </w:r>
-            <w:r>
-              <w:rPr>
-                <w:b/>
-              </w:rPr>
-              <w:t>7</w:t>
-            </w:r>
-          </w:p>
-          <w:p>
-            <w:r>
-              <w:t xml:space="preserve">Digite a nota do aluno 3: </w:t>
-            </w:r>
-            <w:r>
-              <w:rPr>
-                <w:b/>
-              </w:rPr>
-              <w:t>5</w:t>
-            </w:r>
-          </w:p>
-          <w:p>
-            <w:pPr>
-              <w:rPr>
-                <w:b/>
-              </w:rPr>
-            </w:pPr>
-            <w:r>
-              <w:t xml:space="preserve">Digite a nota do aluno 4: </w:t>
-            </w:r>
-            <w:r>
-              <w:rPr>
-                <w:b/>
-              </w:rPr>
-              <w:t>4</w:t>
-            </w:r>
-          </w:p>
-          <w:p/>
-          <w:p>
-            <w:r>
-              <w:t>Relatório de Notas</w:t>
-            </w:r>
-          </w:p>
-          <w:p>
-            <w:r>
               <w:t xml:space="preserve">A nota do aluno 0 é: </w:t>
             </w:r>
             <w:r>
@@ -2297,7 +2300,6 @@
           </w:p>
           <w:p>
             <w:r>
-              <w:lastRenderedPageBreak/>
               <w:t xml:space="preserve">Digite o valor 4: </w:t>
             </w:r>
             <w:r>
@@ -2373,6 +2375,7 @@
           </w:tcPr>
           <w:p>
             <w:r>
+              <w:lastRenderedPageBreak/>
               <w:t>&lt;&lt; Probabilidades &gt;&gt;</w:t>
             </w:r>
           </w:p>
@@ -2492,6 +2495,9 @@
     <w:p>
       <w:pPr>
         <w:pStyle w:val="PargrafodaLista"/>
+        <w:pBdr>
+          <w:bottom w:val="single" w:sz="4" w:space="1" w:color="auto"/>
+        </w:pBdr>
       </w:pPr>
       <w:r>
         <w:t>Exemplo de saída:</w:t>
@@ -2834,6 +2840,7 @@
               <w:ind w:left="0"/>
             </w:pPr>
             <w:r>
+              <w:lastRenderedPageBreak/>
               <w:t>==== Alunos Cadastrados ====</w:t>
             </w:r>
           </w:p>
@@ -3256,7 +3263,6 @@
               <w:ind w:left="0"/>
             </w:pPr>
             <w:r>
-              <w:lastRenderedPageBreak/>
               <w:t xml:space="preserve">Entre com o número 6: </w:t>
             </w:r>
             <w:r>
@@ -3381,7 +3387,7 @@
 </file>
 
 <file path=word/numbering.xml><?xml version="1.0" encoding="utf-8"?>
-<w:numbering xmlns:wpc="http://schemas.microsoft.com/office/word/2010/wordprocessingCanvas" xmlns:cx="http://schemas.microsoft.com/office/drawing/2014/chartex" xmlns:cx1="http://schemas.microsoft.com/office/drawing/2015/9/8/chartex" xmlns:cx2="http://schemas.microsoft.com/office/drawing/2015/10/21/chartex" xmlns:cx3="http://schemas.microsoft.com/office/drawing/2016/5/9/chartex" xmlns:cx4="http://schemas.microsoft.com/office/drawing/2016/5/10/chartex" xmlns:cx5="http://schemas.microsoft.com/office/drawing/2016/5/11/chartex" xmlns:cx6="http://schemas.microsoft.com/office/drawing/2016/5/12/chartex" xmlns:cx7="http://schemas.microsoft.com/office/drawing/2016/5/13/chartex" xmlns:cx8="http://schemas.microsoft.com/office/drawing/2016/5/14/chartex" xmlns:mc="http://schemas.openxmlformats.org/markup-compatibility/2006" xmlns:aink="http://schemas.microsoft.com/office/drawing/2016/ink" xmlns:am3d="http://schemas.microsoft.com/office/drawing/2017/model3d" xmlns:o="urn:schemas-microsoft-com:office:office" xmlns:r="http://schemas.openxmlformats.org/officeDocument/2006/relationships" xmlns:m="http://schemas.openxmlformats.org/officeDocument/2006/math" xmlns:v="urn:schemas-microsoft-com:vml" xmlns:wp14="http://schemas.microsoft.com/office/word/2010/wordprocessingDrawing" xmlns:wp="http://schemas.openxmlformats.org/drawingml/2006/wordprocessingDrawing" xmlns:w10="urn:schemas-microsoft-com:office:word" xmlns:w="http://schemas.openxmlformats.org/wordprocessingml/2006/main" xmlns:w14="http://schemas.microsoft.com/office/word/2010/wordml" xmlns:w15="http://schemas.microsoft.com/office/word/2012/wordml" xmlns:w16cex="http://schemas.microsoft.com/office/word/2018/wordml/cex" xmlns:w16cid="http://schemas.microsoft.com/office/word/2016/wordml/cid" xmlns:w16="http://schemas.microsoft.com/office/word/2018/wordml" xmlns:w16se="http://schemas.microsoft.com/office/word/2015/wordml/symex" xmlns:wpg="http://schemas.microsoft.com/office/word/2010/wordprocessingGroup" xmlns:wpi="http://schemas.microsoft.com/office/word/2010/wordprocessingInk" xmlns:wne="http://schemas.microsoft.com/office/word/2006/wordml" xmlns:wps="http://schemas.microsoft.com/office/word/2010/wordprocessingShape" mc:Ignorable="w14 w15 w16se w16cid w16 w16cex wp14">
+<w:numbering xmlns:wpc="http://schemas.microsoft.com/office/word/2010/wordprocessingCanvas" xmlns:cx="http://schemas.microsoft.com/office/drawing/2014/chartex" xmlns:cx1="http://schemas.microsoft.com/office/drawing/2015/9/8/chartex" xmlns:cx2="http://schemas.microsoft.com/office/drawing/2015/10/21/chartex" xmlns:cx3="http://schemas.microsoft.com/office/drawing/2016/5/9/chartex" xmlns:cx4="http://schemas.microsoft.com/office/drawing/2016/5/10/chartex" xmlns:cx5="http://schemas.microsoft.com/office/drawing/2016/5/11/chartex" xmlns:cx6="http://schemas.microsoft.com/office/drawing/2016/5/12/chartex" xmlns:cx7="http://schemas.microsoft.com/office/drawing/2016/5/13/chartex" xmlns:cx8="http://schemas.microsoft.com/office/drawing/2016/5/14/chartex" xmlns:mc="http://schemas.openxmlformats.org/markup-compatibility/2006" xmlns:aink="http://schemas.microsoft.com/office/drawing/2016/ink" xmlns:am3d="http://schemas.microsoft.com/office/drawing/2017/model3d" xmlns:o="urn:schemas-microsoft-com:office:office" xmlns:oel="http://schemas.microsoft.com/office/2019/extlst" xmlns:r="http://schemas.openxmlformats.org/officeDocument/2006/relationships" xmlns:m="http://schemas.openxmlformats.org/officeDocument/2006/math" xmlns:v="urn:schemas-microsoft-com:vml" xmlns:wp14="http://schemas.microsoft.com/office/word/2010/wordprocessingDrawing" xmlns:wp="http://schemas.openxmlformats.org/drawingml/2006/wordprocessingDrawing" xmlns:w10="urn:schemas-microsoft-com:office:word" xmlns:w="http://schemas.openxmlformats.org/wordprocessingml/2006/main" xmlns:w14="http://schemas.microsoft.com/office/word/2010/wordml" xmlns:w15="http://schemas.microsoft.com/office/word/2012/wordml" xmlns:w16cex="http://schemas.microsoft.com/office/word/2018/wordml/cex" xmlns:w16cid="http://schemas.microsoft.com/office/word/2016/wordml/cid" xmlns:w16="http://schemas.microsoft.com/office/word/2018/wordml" xmlns:w16sdtdh="http://schemas.microsoft.com/office/word/2020/wordml/sdtdatahash" xmlns:w16se="http://schemas.microsoft.com/office/word/2015/wordml/symex" xmlns:wpg="http://schemas.microsoft.com/office/word/2010/wordprocessingGroup" xmlns:wpi="http://schemas.microsoft.com/office/word/2010/wordprocessingInk" xmlns:wne="http://schemas.microsoft.com/office/word/2006/wordml" xmlns:wps="http://schemas.microsoft.com/office/word/2010/wordprocessingShape" mc:Ignorable="w14 w15 w16se w16cid w16 w16cex w16sdtdh wp14">
   <w:abstractNum w:abstractNumId="0" w15:restartNumberingAfterBreak="0">
     <w:nsid w:val="150C180E"/>
     <w:multiLevelType w:val="hybridMultilevel"/>
@@ -4373,56 +4379,56 @@
       </w:pPr>
     </w:lvl>
   </w:abstractNum>
-  <w:num w:numId="1">
+  <w:num w:numId="1" w16cid:durableId="1489443880">
     <w:abstractNumId w:val="8"/>
   </w:num>
-  <w:num w:numId="2">
+  <w:num w:numId="2" w16cid:durableId="1883591305">
     <w:abstractNumId w:val="4"/>
   </w:num>
-  <w:num w:numId="3">
+  <w:num w:numId="3" w16cid:durableId="810488098">
     <w:abstractNumId w:val="0"/>
   </w:num>
-  <w:num w:numId="4">
+  <w:num w:numId="4" w16cid:durableId="246960899">
     <w:abstractNumId w:val="5"/>
   </w:num>
-  <w:num w:numId="5">
+  <w:num w:numId="5" w16cid:durableId="30229190">
     <w:abstractNumId w:val="7"/>
   </w:num>
-  <w:num w:numId="6">
+  <w:num w:numId="6" w16cid:durableId="1983657223">
     <w:abstractNumId w:val="3"/>
   </w:num>
-  <w:num w:numId="7">
+  <w:num w:numId="7" w16cid:durableId="1554929495">
     <w:abstractNumId w:val="10"/>
   </w:num>
-  <w:num w:numId="8">
+  <w:num w:numId="8" w16cid:durableId="790519407">
     <w:abstractNumId w:val="6"/>
   </w:num>
-  <w:num w:numId="9">
+  <w:num w:numId="9" w16cid:durableId="1730810992">
     <w:abstractNumId w:val="9"/>
   </w:num>
-  <w:num w:numId="10">
+  <w:num w:numId="10" w16cid:durableId="1149521878">
     <w:abstractNumId w:val="1"/>
   </w:num>
-  <w:num w:numId="11">
+  <w:num w:numId="11" w16cid:durableId="1902472581">
     <w:abstractNumId w:val="2"/>
   </w:num>
 </w:numbering>
 </file>
 
 <file path=word/styles.xml><?xml version="1.0" encoding="utf-8"?>
-<w:styles xmlns:mc="http://schemas.openxmlformats.org/markup-compatibility/2006" xmlns:r="http://schemas.openxmlformats.org/officeDocument/2006/relationships" xmlns:w="http://schemas.openxmlformats.org/wordprocessingml/2006/main" xmlns:w14="http://schemas.microsoft.com/office/word/2010/wordml" xmlns:w15="http://schemas.microsoft.com/office/word/2012/wordml" xmlns:w16cex="http://schemas.microsoft.com/office/word/2018/wordml/cex" xmlns:w16cid="http://schemas.microsoft.com/office/word/2016/wordml/cid" xmlns:w16="http://schemas.microsoft.com/office/word/2018/wordml" xmlns:w16se="http://schemas.microsoft.com/office/word/2015/wordml/symex" mc:Ignorable="w14 w15 w16se w16cid w16 w16cex">
+<w:styles xmlns:mc="http://schemas.openxmlformats.org/markup-compatibility/2006" xmlns:r="http://schemas.openxmlformats.org/officeDocument/2006/relationships" xmlns:w="http://schemas.openxmlformats.org/wordprocessingml/2006/main" xmlns:w14="http://schemas.microsoft.com/office/word/2010/wordml" xmlns:w15="http://schemas.microsoft.com/office/word/2012/wordml" xmlns:w16cex="http://schemas.microsoft.com/office/word/2018/wordml/cex" xmlns:w16cid="http://schemas.microsoft.com/office/word/2016/wordml/cid" xmlns:w16="http://schemas.microsoft.com/office/word/2018/wordml" xmlns:w16sdtdh="http://schemas.microsoft.com/office/word/2020/wordml/sdtdatahash" xmlns:w16se="http://schemas.microsoft.com/office/word/2015/wordml/symex" mc:Ignorable="w14 w15 w16se w16cid w16 w16cex w16sdtdh">
   <w:docDefaults>
     <w:rPrDefault>
       <w:rPr>
-        <w:rFonts w:asciiTheme="minorHAnsi" w:eastAsiaTheme="minorHAnsi" w:hAnsiTheme="minorHAnsi" w:cstheme="minorBidi"/>
-        <w:sz w:val="22"/>
-        <w:szCs w:val="22"/>
+        <w:rFonts w:asciiTheme="minorHAnsi" w:eastAsiaTheme="minorEastAsia" w:hAnsiTheme="minorHAnsi" w:cstheme="minorBidi"/>
+        <w:sz w:val="21"/>
+        <w:szCs w:val="21"/>
         <w:lang w:val="pt-BR" w:eastAsia="en-US" w:bidi="ar-SA"/>
       </w:rPr>
     </w:rPrDefault>
     <w:pPrDefault>
       <w:pPr>
-        <w:spacing w:after="200" w:line="276" w:lineRule="auto"/>
+        <w:spacing w:after="160" w:line="276" w:lineRule="auto"/>
       </w:pPr>
     </w:pPrDefault>
   </w:docDefaults>
@@ -4807,7 +4813,223 @@
   <w:style w:type="paragraph" w:default="1" w:styleId="Normal">
     <w:name w:val="Normal"/>
     <w:qFormat/>
-    <w:rsid w:val="00226D67"/>
+    <w:rsid w:val="001B5034"/>
+  </w:style>
+  <w:style w:type="paragraph" w:styleId="Ttulo1">
+    <w:name w:val="heading 1"/>
+    <w:basedOn w:val="Normal"/>
+    <w:next w:val="Normal"/>
+    <w:link w:val="Ttulo1Char"/>
+    <w:uiPriority w:val="9"/>
+    <w:qFormat/>
+    <w:rsid w:val="001B5034"/>
+    <w:pPr>
+      <w:keepNext/>
+      <w:keepLines/>
+      <w:pBdr>
+        <w:bottom w:val="single" w:sz="4" w:space="2" w:color="C0504D" w:themeColor="accent2"/>
+      </w:pBdr>
+      <w:spacing w:before="360" w:after="120" w:line="240" w:lineRule="auto"/>
+      <w:outlineLvl w:val="0"/>
+    </w:pPr>
+    <w:rPr>
+      <w:rFonts w:asciiTheme="majorHAnsi" w:eastAsiaTheme="majorEastAsia" w:hAnsiTheme="majorHAnsi" w:cstheme="majorBidi"/>
+      <w:color w:val="262626" w:themeColor="text1" w:themeTint="D9"/>
+      <w:sz w:val="40"/>
+      <w:szCs w:val="40"/>
+    </w:rPr>
+  </w:style>
+  <w:style w:type="paragraph" w:styleId="Ttulo2">
+    <w:name w:val="heading 2"/>
+    <w:basedOn w:val="Normal"/>
+    <w:next w:val="Normal"/>
+    <w:link w:val="Ttulo2Char"/>
+    <w:uiPriority w:val="9"/>
+    <w:semiHidden/>
+    <w:unhideWhenUsed/>
+    <w:qFormat/>
+    <w:rsid w:val="001B5034"/>
+    <w:pPr>
+      <w:keepNext/>
+      <w:keepLines/>
+      <w:spacing w:before="120" w:after="0" w:line="240" w:lineRule="auto"/>
+      <w:outlineLvl w:val="1"/>
+    </w:pPr>
+    <w:rPr>
+      <w:rFonts w:asciiTheme="majorHAnsi" w:eastAsiaTheme="majorEastAsia" w:hAnsiTheme="majorHAnsi" w:cstheme="majorBidi"/>
+      <w:color w:val="C0504D" w:themeColor="accent2"/>
+      <w:sz w:val="36"/>
+      <w:szCs w:val="36"/>
+    </w:rPr>
+  </w:style>
+  <w:style w:type="paragraph" w:styleId="Ttulo3">
+    <w:name w:val="heading 3"/>
+    <w:basedOn w:val="Normal"/>
+    <w:next w:val="Normal"/>
+    <w:link w:val="Ttulo3Char"/>
+    <w:uiPriority w:val="9"/>
+    <w:semiHidden/>
+    <w:unhideWhenUsed/>
+    <w:qFormat/>
+    <w:rsid w:val="001B5034"/>
+    <w:pPr>
+      <w:keepNext/>
+      <w:keepLines/>
+      <w:spacing w:before="80" w:after="0" w:line="240" w:lineRule="auto"/>
+      <w:outlineLvl w:val="2"/>
+    </w:pPr>
+    <w:rPr>
+      <w:rFonts w:asciiTheme="majorHAnsi" w:eastAsiaTheme="majorEastAsia" w:hAnsiTheme="majorHAnsi" w:cstheme="majorBidi"/>
+      <w:color w:val="943634" w:themeColor="accent2" w:themeShade="BF"/>
+      <w:sz w:val="32"/>
+      <w:szCs w:val="32"/>
+    </w:rPr>
+  </w:style>
+  <w:style w:type="paragraph" w:styleId="Ttulo4">
+    <w:name w:val="heading 4"/>
+    <w:basedOn w:val="Normal"/>
+    <w:next w:val="Normal"/>
+    <w:link w:val="Ttulo4Char"/>
+    <w:uiPriority w:val="9"/>
+    <w:semiHidden/>
+    <w:unhideWhenUsed/>
+    <w:qFormat/>
+    <w:rsid w:val="001B5034"/>
+    <w:pPr>
+      <w:keepNext/>
+      <w:keepLines/>
+      <w:spacing w:before="80" w:after="0" w:line="240" w:lineRule="auto"/>
+      <w:outlineLvl w:val="3"/>
+    </w:pPr>
+    <w:rPr>
+      <w:rFonts w:asciiTheme="majorHAnsi" w:eastAsiaTheme="majorEastAsia" w:hAnsiTheme="majorHAnsi" w:cstheme="majorBidi"/>
+      <w:i/>
+      <w:iCs/>
+      <w:color w:val="632423" w:themeColor="accent2" w:themeShade="80"/>
+      <w:sz w:val="28"/>
+      <w:szCs w:val="28"/>
+    </w:rPr>
+  </w:style>
+  <w:style w:type="paragraph" w:styleId="Ttulo5">
+    <w:name w:val="heading 5"/>
+    <w:basedOn w:val="Normal"/>
+    <w:next w:val="Normal"/>
+    <w:link w:val="Ttulo5Char"/>
+    <w:uiPriority w:val="9"/>
+    <w:semiHidden/>
+    <w:unhideWhenUsed/>
+    <w:qFormat/>
+    <w:rsid w:val="001B5034"/>
+    <w:pPr>
+      <w:keepNext/>
+      <w:keepLines/>
+      <w:spacing w:before="80" w:after="0" w:line="240" w:lineRule="auto"/>
+      <w:outlineLvl w:val="4"/>
+    </w:pPr>
+    <w:rPr>
+      <w:rFonts w:asciiTheme="majorHAnsi" w:eastAsiaTheme="majorEastAsia" w:hAnsiTheme="majorHAnsi" w:cstheme="majorBidi"/>
+      <w:color w:val="943634" w:themeColor="accent2" w:themeShade="BF"/>
+      <w:sz w:val="24"/>
+      <w:szCs w:val="24"/>
+    </w:rPr>
+  </w:style>
+  <w:style w:type="paragraph" w:styleId="Ttulo6">
+    <w:name w:val="heading 6"/>
+    <w:basedOn w:val="Normal"/>
+    <w:next w:val="Normal"/>
+    <w:link w:val="Ttulo6Char"/>
+    <w:uiPriority w:val="9"/>
+    <w:semiHidden/>
+    <w:unhideWhenUsed/>
+    <w:qFormat/>
+    <w:rsid w:val="001B5034"/>
+    <w:pPr>
+      <w:keepNext/>
+      <w:keepLines/>
+      <w:spacing w:before="80" w:after="0" w:line="240" w:lineRule="auto"/>
+      <w:outlineLvl w:val="5"/>
+    </w:pPr>
+    <w:rPr>
+      <w:rFonts w:asciiTheme="majorHAnsi" w:eastAsiaTheme="majorEastAsia" w:hAnsiTheme="majorHAnsi" w:cstheme="majorBidi"/>
+      <w:i/>
+      <w:iCs/>
+      <w:color w:val="632423" w:themeColor="accent2" w:themeShade="80"/>
+      <w:sz w:val="24"/>
+      <w:szCs w:val="24"/>
+    </w:rPr>
+  </w:style>
+  <w:style w:type="paragraph" w:styleId="Ttulo7">
+    <w:name w:val="heading 7"/>
+    <w:basedOn w:val="Normal"/>
+    <w:next w:val="Normal"/>
+    <w:link w:val="Ttulo7Char"/>
+    <w:uiPriority w:val="9"/>
+    <w:semiHidden/>
+    <w:unhideWhenUsed/>
+    <w:qFormat/>
+    <w:rsid w:val="001B5034"/>
+    <w:pPr>
+      <w:keepNext/>
+      <w:keepLines/>
+      <w:spacing w:before="80" w:after="0" w:line="240" w:lineRule="auto"/>
+      <w:outlineLvl w:val="6"/>
+    </w:pPr>
+    <w:rPr>
+      <w:rFonts w:asciiTheme="majorHAnsi" w:eastAsiaTheme="majorEastAsia" w:hAnsiTheme="majorHAnsi" w:cstheme="majorBidi"/>
+      <w:b/>
+      <w:bCs/>
+      <w:color w:val="632423" w:themeColor="accent2" w:themeShade="80"/>
+      <w:sz w:val="22"/>
+      <w:szCs w:val="22"/>
+    </w:rPr>
+  </w:style>
+  <w:style w:type="paragraph" w:styleId="Ttulo8">
+    <w:name w:val="heading 8"/>
+    <w:basedOn w:val="Normal"/>
+    <w:next w:val="Normal"/>
+    <w:link w:val="Ttulo8Char"/>
+    <w:uiPriority w:val="9"/>
+    <w:semiHidden/>
+    <w:unhideWhenUsed/>
+    <w:qFormat/>
+    <w:rsid w:val="001B5034"/>
+    <w:pPr>
+      <w:keepNext/>
+      <w:keepLines/>
+      <w:spacing w:before="80" w:after="0" w:line="240" w:lineRule="auto"/>
+      <w:outlineLvl w:val="7"/>
+    </w:pPr>
+    <w:rPr>
+      <w:rFonts w:asciiTheme="majorHAnsi" w:eastAsiaTheme="majorEastAsia" w:hAnsiTheme="majorHAnsi" w:cstheme="majorBidi"/>
+      <w:color w:val="632423" w:themeColor="accent2" w:themeShade="80"/>
+      <w:sz w:val="22"/>
+      <w:szCs w:val="22"/>
+    </w:rPr>
+  </w:style>
+  <w:style w:type="paragraph" w:styleId="Ttulo9">
+    <w:name w:val="heading 9"/>
+    <w:basedOn w:val="Normal"/>
+    <w:next w:val="Normal"/>
+    <w:link w:val="Ttulo9Char"/>
+    <w:uiPriority w:val="9"/>
+    <w:semiHidden/>
+    <w:unhideWhenUsed/>
+    <w:qFormat/>
+    <w:rsid w:val="001B5034"/>
+    <w:pPr>
+      <w:keepNext/>
+      <w:keepLines/>
+      <w:spacing w:before="80" w:after="0" w:line="240" w:lineRule="auto"/>
+      <w:outlineLvl w:val="8"/>
+    </w:pPr>
+    <w:rPr>
+      <w:rFonts w:asciiTheme="majorHAnsi" w:eastAsiaTheme="majorEastAsia" w:hAnsiTheme="majorHAnsi" w:cstheme="majorBidi"/>
+      <w:i/>
+      <w:iCs/>
+      <w:color w:val="632423" w:themeColor="accent2" w:themeShade="80"/>
+      <w:sz w:val="22"/>
+      <w:szCs w:val="22"/>
+    </w:rPr>
   </w:style>
   <w:style w:type="character" w:default="1" w:styleId="Fontepargpadro">
     <w:name w:val="Default Paragraph Font"/>
@@ -4895,6 +5117,413 @@
         <w:insideV w:val="single" w:sz="4" w:space="0" w:color="000000" w:themeColor="text1"/>
       </w:tblBorders>
     </w:tblPr>
+  </w:style>
+  <w:style w:type="paragraph" w:styleId="SemEspaamento">
+    <w:name w:val="No Spacing"/>
+    <w:uiPriority w:val="1"/>
+    <w:qFormat/>
+    <w:rsid w:val="001B5034"/>
+    <w:pPr>
+      <w:spacing w:after="0" w:line="240" w:lineRule="auto"/>
+    </w:pPr>
+  </w:style>
+  <w:style w:type="character" w:customStyle="1" w:styleId="Ttulo1Char">
+    <w:name w:val="Título 1 Char"/>
+    <w:basedOn w:val="Fontepargpadro"/>
+    <w:link w:val="Ttulo1"/>
+    <w:uiPriority w:val="9"/>
+    <w:rsid w:val="001B5034"/>
+    <w:rPr>
+      <w:rFonts w:asciiTheme="majorHAnsi" w:eastAsiaTheme="majorEastAsia" w:hAnsiTheme="majorHAnsi" w:cstheme="majorBidi"/>
+      <w:color w:val="262626" w:themeColor="text1" w:themeTint="D9"/>
+      <w:sz w:val="40"/>
+      <w:szCs w:val="40"/>
+    </w:rPr>
+  </w:style>
+  <w:style w:type="character" w:customStyle="1" w:styleId="Ttulo2Char">
+    <w:name w:val="Título 2 Char"/>
+    <w:basedOn w:val="Fontepargpadro"/>
+    <w:link w:val="Ttulo2"/>
+    <w:uiPriority w:val="9"/>
+    <w:semiHidden/>
+    <w:rsid w:val="001B5034"/>
+    <w:rPr>
+      <w:rFonts w:asciiTheme="majorHAnsi" w:eastAsiaTheme="majorEastAsia" w:hAnsiTheme="majorHAnsi" w:cstheme="majorBidi"/>
+      <w:color w:val="C0504D" w:themeColor="accent2"/>
+      <w:sz w:val="36"/>
+      <w:szCs w:val="36"/>
+    </w:rPr>
+  </w:style>
+  <w:style w:type="character" w:customStyle="1" w:styleId="Ttulo3Char">
+    <w:name w:val="Título 3 Char"/>
+    <w:basedOn w:val="Fontepargpadro"/>
+    <w:link w:val="Ttulo3"/>
+    <w:uiPriority w:val="9"/>
+    <w:semiHidden/>
+    <w:rsid w:val="001B5034"/>
+    <w:rPr>
+      <w:rFonts w:asciiTheme="majorHAnsi" w:eastAsiaTheme="majorEastAsia" w:hAnsiTheme="majorHAnsi" w:cstheme="majorBidi"/>
+      <w:color w:val="943634" w:themeColor="accent2" w:themeShade="BF"/>
+      <w:sz w:val="32"/>
+      <w:szCs w:val="32"/>
+    </w:rPr>
+  </w:style>
+  <w:style w:type="character" w:customStyle="1" w:styleId="Ttulo4Char">
+    <w:name w:val="Título 4 Char"/>
+    <w:basedOn w:val="Fontepargpadro"/>
+    <w:link w:val="Ttulo4"/>
+    <w:uiPriority w:val="9"/>
+    <w:semiHidden/>
+    <w:rsid w:val="001B5034"/>
+    <w:rPr>
+      <w:rFonts w:asciiTheme="majorHAnsi" w:eastAsiaTheme="majorEastAsia" w:hAnsiTheme="majorHAnsi" w:cstheme="majorBidi"/>
+      <w:i/>
+      <w:iCs/>
+      <w:color w:val="632423" w:themeColor="accent2" w:themeShade="80"/>
+      <w:sz w:val="28"/>
+      <w:szCs w:val="28"/>
+    </w:rPr>
+  </w:style>
+  <w:style w:type="character" w:customStyle="1" w:styleId="Ttulo5Char">
+    <w:name w:val="Título 5 Char"/>
+    <w:basedOn w:val="Fontepargpadro"/>
+    <w:link w:val="Ttulo5"/>
+    <w:uiPriority w:val="9"/>
+    <w:semiHidden/>
+    <w:rsid w:val="001B5034"/>
+    <w:rPr>
+      <w:rFonts w:asciiTheme="majorHAnsi" w:eastAsiaTheme="majorEastAsia" w:hAnsiTheme="majorHAnsi" w:cstheme="majorBidi"/>
+      <w:color w:val="943634" w:themeColor="accent2" w:themeShade="BF"/>
+      <w:sz w:val="24"/>
+      <w:szCs w:val="24"/>
+    </w:rPr>
+  </w:style>
+  <w:style w:type="character" w:customStyle="1" w:styleId="Ttulo6Char">
+    <w:name w:val="Título 6 Char"/>
+    <w:basedOn w:val="Fontepargpadro"/>
+    <w:link w:val="Ttulo6"/>
+    <w:uiPriority w:val="9"/>
+    <w:semiHidden/>
+    <w:rsid w:val="001B5034"/>
+    <w:rPr>
+      <w:rFonts w:asciiTheme="majorHAnsi" w:eastAsiaTheme="majorEastAsia" w:hAnsiTheme="majorHAnsi" w:cstheme="majorBidi"/>
+      <w:i/>
+      <w:iCs/>
+      <w:color w:val="632423" w:themeColor="accent2" w:themeShade="80"/>
+      <w:sz w:val="24"/>
+      <w:szCs w:val="24"/>
+    </w:rPr>
+  </w:style>
+  <w:style w:type="character" w:customStyle="1" w:styleId="Ttulo7Char">
+    <w:name w:val="Título 7 Char"/>
+    <w:basedOn w:val="Fontepargpadro"/>
+    <w:link w:val="Ttulo7"/>
+    <w:uiPriority w:val="9"/>
+    <w:semiHidden/>
+    <w:rsid w:val="001B5034"/>
+    <w:rPr>
+      <w:rFonts w:asciiTheme="majorHAnsi" w:eastAsiaTheme="majorEastAsia" w:hAnsiTheme="majorHAnsi" w:cstheme="majorBidi"/>
+      <w:b/>
+      <w:bCs/>
+      <w:color w:val="632423" w:themeColor="accent2" w:themeShade="80"/>
+      <w:sz w:val="22"/>
+      <w:szCs w:val="22"/>
+    </w:rPr>
+  </w:style>
+  <w:style w:type="character" w:customStyle="1" w:styleId="Ttulo8Char">
+    <w:name w:val="Título 8 Char"/>
+    <w:basedOn w:val="Fontepargpadro"/>
+    <w:link w:val="Ttulo8"/>
+    <w:uiPriority w:val="9"/>
+    <w:semiHidden/>
+    <w:rsid w:val="001B5034"/>
+    <w:rPr>
+      <w:rFonts w:asciiTheme="majorHAnsi" w:eastAsiaTheme="majorEastAsia" w:hAnsiTheme="majorHAnsi" w:cstheme="majorBidi"/>
+      <w:color w:val="632423" w:themeColor="accent2" w:themeShade="80"/>
+      <w:sz w:val="22"/>
+      <w:szCs w:val="22"/>
+    </w:rPr>
+  </w:style>
+  <w:style w:type="character" w:customStyle="1" w:styleId="Ttulo9Char">
+    <w:name w:val="Título 9 Char"/>
+    <w:basedOn w:val="Fontepargpadro"/>
+    <w:link w:val="Ttulo9"/>
+    <w:uiPriority w:val="9"/>
+    <w:semiHidden/>
+    <w:rsid w:val="001B5034"/>
+    <w:rPr>
+      <w:rFonts w:asciiTheme="majorHAnsi" w:eastAsiaTheme="majorEastAsia" w:hAnsiTheme="majorHAnsi" w:cstheme="majorBidi"/>
+      <w:i/>
+      <w:iCs/>
+      <w:color w:val="632423" w:themeColor="accent2" w:themeShade="80"/>
+      <w:sz w:val="22"/>
+      <w:szCs w:val="22"/>
+    </w:rPr>
+  </w:style>
+  <w:style w:type="paragraph" w:styleId="Legenda">
+    <w:name w:val="caption"/>
+    <w:basedOn w:val="Normal"/>
+    <w:next w:val="Normal"/>
+    <w:uiPriority w:val="35"/>
+    <w:semiHidden/>
+    <w:unhideWhenUsed/>
+    <w:qFormat/>
+    <w:rsid w:val="001B5034"/>
+    <w:pPr>
+      <w:spacing w:line="240" w:lineRule="auto"/>
+    </w:pPr>
+    <w:rPr>
+      <w:b/>
+      <w:bCs/>
+      <w:color w:val="404040" w:themeColor="text1" w:themeTint="BF"/>
+      <w:sz w:val="16"/>
+      <w:szCs w:val="16"/>
+    </w:rPr>
+  </w:style>
+  <w:style w:type="paragraph" w:styleId="Ttulo">
+    <w:name w:val="Title"/>
+    <w:basedOn w:val="Normal"/>
+    <w:next w:val="Normal"/>
+    <w:link w:val="TtuloChar"/>
+    <w:uiPriority w:val="10"/>
+    <w:qFormat/>
+    <w:rsid w:val="001B5034"/>
+    <w:pPr>
+      <w:spacing w:after="0" w:line="240" w:lineRule="auto"/>
+      <w:contextualSpacing/>
+    </w:pPr>
+    <w:rPr>
+      <w:rFonts w:asciiTheme="majorHAnsi" w:eastAsiaTheme="majorEastAsia" w:hAnsiTheme="majorHAnsi" w:cstheme="majorBidi"/>
+      <w:color w:val="262626" w:themeColor="text1" w:themeTint="D9"/>
+      <w:sz w:val="96"/>
+      <w:szCs w:val="96"/>
+    </w:rPr>
+  </w:style>
+  <w:style w:type="character" w:customStyle="1" w:styleId="TtuloChar">
+    <w:name w:val="Título Char"/>
+    <w:basedOn w:val="Fontepargpadro"/>
+    <w:link w:val="Ttulo"/>
+    <w:uiPriority w:val="10"/>
+    <w:rsid w:val="001B5034"/>
+    <w:rPr>
+      <w:rFonts w:asciiTheme="majorHAnsi" w:eastAsiaTheme="majorEastAsia" w:hAnsiTheme="majorHAnsi" w:cstheme="majorBidi"/>
+      <w:color w:val="262626" w:themeColor="text1" w:themeTint="D9"/>
+      <w:sz w:val="96"/>
+      <w:szCs w:val="96"/>
+    </w:rPr>
+  </w:style>
+  <w:style w:type="paragraph" w:styleId="Subttulo">
+    <w:name w:val="Subtitle"/>
+    <w:basedOn w:val="Normal"/>
+    <w:next w:val="Normal"/>
+    <w:link w:val="SubttuloChar"/>
+    <w:uiPriority w:val="11"/>
+    <w:qFormat/>
+    <w:rsid w:val="001B5034"/>
+    <w:pPr>
+      <w:numPr>
+        <w:ilvl w:val="1"/>
+      </w:numPr>
+      <w:spacing w:after="240"/>
+    </w:pPr>
+    <w:rPr>
+      <w:caps/>
+      <w:color w:val="404040" w:themeColor="text1" w:themeTint="BF"/>
+      <w:spacing w:val="20"/>
+      <w:sz w:val="28"/>
+      <w:szCs w:val="28"/>
+    </w:rPr>
+  </w:style>
+  <w:style w:type="character" w:customStyle="1" w:styleId="SubttuloChar">
+    <w:name w:val="Subtítulo Char"/>
+    <w:basedOn w:val="Fontepargpadro"/>
+    <w:link w:val="Subttulo"/>
+    <w:uiPriority w:val="11"/>
+    <w:rsid w:val="001B5034"/>
+    <w:rPr>
+      <w:caps/>
+      <w:color w:val="404040" w:themeColor="text1" w:themeTint="BF"/>
+      <w:spacing w:val="20"/>
+      <w:sz w:val="28"/>
+      <w:szCs w:val="28"/>
+    </w:rPr>
+  </w:style>
+  <w:style w:type="character" w:styleId="Forte">
+    <w:name w:val="Strong"/>
+    <w:basedOn w:val="Fontepargpadro"/>
+    <w:uiPriority w:val="22"/>
+    <w:qFormat/>
+    <w:rsid w:val="001B5034"/>
+    <w:rPr>
+      <w:b/>
+      <w:bCs/>
+    </w:rPr>
+  </w:style>
+  <w:style w:type="character" w:styleId="nfase">
+    <w:name w:val="Emphasis"/>
+    <w:basedOn w:val="Fontepargpadro"/>
+    <w:uiPriority w:val="20"/>
+    <w:qFormat/>
+    <w:rsid w:val="001B5034"/>
+    <w:rPr>
+      <w:i/>
+      <w:iCs/>
+      <w:color w:val="000000" w:themeColor="text1"/>
+    </w:rPr>
+  </w:style>
+  <w:style w:type="paragraph" w:styleId="Citao">
+    <w:name w:val="Quote"/>
+    <w:basedOn w:val="Normal"/>
+    <w:next w:val="Normal"/>
+    <w:link w:val="CitaoChar"/>
+    <w:uiPriority w:val="29"/>
+    <w:qFormat/>
+    <w:rsid w:val="001B5034"/>
+    <w:pPr>
+      <w:spacing w:before="160"/>
+      <w:ind w:left="720" w:right="720"/>
+      <w:jc w:val="center"/>
+    </w:pPr>
+    <w:rPr>
+      <w:rFonts w:asciiTheme="majorHAnsi" w:eastAsiaTheme="majorEastAsia" w:hAnsiTheme="majorHAnsi" w:cstheme="majorBidi"/>
+      <w:color w:val="000000" w:themeColor="text1"/>
+      <w:sz w:val="24"/>
+      <w:szCs w:val="24"/>
+    </w:rPr>
+  </w:style>
+  <w:style w:type="character" w:customStyle="1" w:styleId="CitaoChar">
+    <w:name w:val="Citação Char"/>
+    <w:basedOn w:val="Fontepargpadro"/>
+    <w:link w:val="Citao"/>
+    <w:uiPriority w:val="29"/>
+    <w:rsid w:val="001B5034"/>
+    <w:rPr>
+      <w:rFonts w:asciiTheme="majorHAnsi" w:eastAsiaTheme="majorEastAsia" w:hAnsiTheme="majorHAnsi" w:cstheme="majorBidi"/>
+      <w:color w:val="000000" w:themeColor="text1"/>
+      <w:sz w:val="24"/>
+      <w:szCs w:val="24"/>
+    </w:rPr>
+  </w:style>
+  <w:style w:type="paragraph" w:styleId="CitaoIntensa">
+    <w:name w:val="Intense Quote"/>
+    <w:basedOn w:val="Normal"/>
+    <w:next w:val="Normal"/>
+    <w:link w:val="CitaoIntensaChar"/>
+    <w:uiPriority w:val="30"/>
+    <w:qFormat/>
+    <w:rsid w:val="001B5034"/>
+    <w:pPr>
+      <w:pBdr>
+        <w:top w:val="single" w:sz="24" w:space="4" w:color="C0504D" w:themeColor="accent2"/>
+      </w:pBdr>
+      <w:spacing w:before="240" w:after="240" w:line="240" w:lineRule="auto"/>
+      <w:ind w:left="936" w:right="936"/>
+      <w:jc w:val="center"/>
+    </w:pPr>
+    <w:rPr>
+      <w:rFonts w:asciiTheme="majorHAnsi" w:eastAsiaTheme="majorEastAsia" w:hAnsiTheme="majorHAnsi" w:cstheme="majorBidi"/>
+      <w:sz w:val="24"/>
+      <w:szCs w:val="24"/>
+    </w:rPr>
+  </w:style>
+  <w:style w:type="character" w:customStyle="1" w:styleId="CitaoIntensaChar">
+    <w:name w:val="Citação Intensa Char"/>
+    <w:basedOn w:val="Fontepargpadro"/>
+    <w:link w:val="CitaoIntensa"/>
+    <w:uiPriority w:val="30"/>
+    <w:rsid w:val="001B5034"/>
+    <w:rPr>
+      <w:rFonts w:asciiTheme="majorHAnsi" w:eastAsiaTheme="majorEastAsia" w:hAnsiTheme="majorHAnsi" w:cstheme="majorBidi"/>
+      <w:sz w:val="24"/>
+      <w:szCs w:val="24"/>
+    </w:rPr>
+  </w:style>
+  <w:style w:type="character" w:styleId="nfaseSutil">
+    <w:name w:val="Subtle Emphasis"/>
+    <w:basedOn w:val="Fontepargpadro"/>
+    <w:uiPriority w:val="19"/>
+    <w:qFormat/>
+    <w:rsid w:val="001B5034"/>
+    <w:rPr>
+      <w:i/>
+      <w:iCs/>
+      <w:color w:val="595959" w:themeColor="text1" w:themeTint="A6"/>
+    </w:rPr>
+  </w:style>
+  <w:style w:type="character" w:styleId="nfaseIntensa">
+    <w:name w:val="Intense Emphasis"/>
+    <w:basedOn w:val="Fontepargpadro"/>
+    <w:uiPriority w:val="21"/>
+    <w:qFormat/>
+    <w:rsid w:val="001B5034"/>
+    <w:rPr>
+      <w:b/>
+      <w:bCs/>
+      <w:i/>
+      <w:iCs/>
+      <w:caps w:val="0"/>
+      <w:smallCaps w:val="0"/>
+      <w:strike w:val="0"/>
+      <w:dstrike w:val="0"/>
+      <w:color w:val="C0504D" w:themeColor="accent2"/>
+    </w:rPr>
+  </w:style>
+  <w:style w:type="character" w:styleId="RefernciaSutil">
+    <w:name w:val="Subtle Reference"/>
+    <w:basedOn w:val="Fontepargpadro"/>
+    <w:uiPriority w:val="31"/>
+    <w:qFormat/>
+    <w:rsid w:val="001B5034"/>
+    <w:rPr>
+      <w:caps w:val="0"/>
+      <w:smallCaps/>
+      <w:color w:val="404040" w:themeColor="text1" w:themeTint="BF"/>
+      <w:spacing w:val="0"/>
+      <w:u w:val="single" w:color="7F7F7F" w:themeColor="text1" w:themeTint="80"/>
+    </w:rPr>
+  </w:style>
+  <w:style w:type="character" w:styleId="RefernciaIntensa">
+    <w:name w:val="Intense Reference"/>
+    <w:basedOn w:val="Fontepargpadro"/>
+    <w:uiPriority w:val="32"/>
+    <w:qFormat/>
+    <w:rsid w:val="001B5034"/>
+    <w:rPr>
+      <w:b/>
+      <w:bCs/>
+      <w:caps w:val="0"/>
+      <w:smallCaps/>
+      <w:color w:val="auto"/>
+      <w:spacing w:val="0"/>
+      <w:u w:val="single"/>
+    </w:rPr>
+  </w:style>
+  <w:style w:type="character" w:styleId="TtulodoLivro">
+    <w:name w:val="Book Title"/>
+    <w:basedOn w:val="Fontepargpadro"/>
+    <w:uiPriority w:val="33"/>
+    <w:qFormat/>
+    <w:rsid w:val="001B5034"/>
+    <w:rPr>
+      <w:b/>
+      <w:bCs/>
+      <w:caps w:val="0"/>
+      <w:smallCaps/>
+      <w:spacing w:val="0"/>
+    </w:rPr>
+  </w:style>
+  <w:style w:type="paragraph" w:styleId="CabealhodoSumrio">
+    <w:name w:val="TOC Heading"/>
+    <w:basedOn w:val="Ttulo1"/>
+    <w:next w:val="Normal"/>
+    <w:uiPriority w:val="39"/>
+    <w:semiHidden/>
+    <w:unhideWhenUsed/>
+    <w:qFormat/>
+    <w:rsid w:val="001B5034"/>
+    <w:pPr>
+      <w:outlineLvl w:val="9"/>
+    </w:pPr>
   </w:style>
 </w:styles>
 </file>

</xml_diff>